<commit_message>
Goldbach Conjecture with cpp
</commit_message>
<xml_diff>
--- a/Goldbach Conjecture/Goldbach Conjecture.docx
+++ b/Goldbach Conjecture/Goldbach Conjecture.docx
@@ -932,6 +932,60 @@
       </w:r>
     </w:p>
     <w:p/>
+    <w:p/>
+    <w:p>
+      <w:r>
+        <w:rPr>
+          <w:noProof/>
+        </w:rPr>
+        <w:lastRenderedPageBreak/>
+        <w:drawing>
+          <wp:inline distT="0" distB="0" distL="0" distR="0">
+            <wp:extent cx="4010025" cy="4743450"/>
+            <wp:effectExtent l="19050" t="0" r="9525" b="0"/>
+            <wp:docPr id="1" name="Picture 1"/>
+            <wp:cNvGraphicFramePr>
+              <a:graphicFrameLocks xmlns:a="http://schemas.openxmlformats.org/drawingml/2006/main" noChangeAspect="1"/>
+            </wp:cNvGraphicFramePr>
+            <a:graphic xmlns:a="http://schemas.openxmlformats.org/drawingml/2006/main">
+              <a:graphicData uri="http://schemas.openxmlformats.org/drawingml/2006/picture">
+                <pic:pic xmlns:pic="http://schemas.openxmlformats.org/drawingml/2006/picture">
+                  <pic:nvPicPr>
+                    <pic:cNvPr id="0" name="Picture 1"/>
+                    <pic:cNvPicPr>
+                      <a:picLocks noChangeAspect="1" noChangeArrowheads="1"/>
+                    </pic:cNvPicPr>
+                  </pic:nvPicPr>
+                  <pic:blipFill>
+                    <a:blip r:embed="rId5"/>
+                    <a:srcRect/>
+                    <a:stretch>
+                      <a:fillRect/>
+                    </a:stretch>
+                  </pic:blipFill>
+                  <pic:spPr bwMode="auto">
+                    <a:xfrm>
+                      <a:off x="0" y="0"/>
+                      <a:ext cx="4010025" cy="4743450"/>
+                    </a:xfrm>
+                    <a:prstGeom prst="rect">
+                      <a:avLst/>
+                    </a:prstGeom>
+                    <a:noFill/>
+                    <a:ln w="9525">
+                      <a:noFill/>
+                      <a:miter lim="800000"/>
+                      <a:headEnd/>
+                      <a:tailEnd/>
+                    </a:ln>
+                  </pic:spPr>
+                </pic:pic>
+              </a:graphicData>
+            </a:graphic>
+          </wp:inline>
+        </w:drawing>
+      </w:r>
+    </w:p>
     <w:sectPr>
       <w:pgSz w:w="12240" w:h="15840"/>
       <w:pgMar w:top="1440" w:right="1440" w:bottom="1440" w:left="1440" w:header="708" w:footer="708" w:gutter="0"/>
@@ -1101,6 +1155,7 @@
   <w:style w:type="paragraph" w:default="1" w:styleId="Normal">
     <w:name w:val="Normal"/>
     <w:qFormat/>
+    <w:rsid w:val="00184181"/>
     <w:rPr>
       <w:rFonts w:cs="Vrinda"/>
     </w:rPr>
@@ -1200,6 +1255,36 @@
     <w:rPr>
       <w:color w:val="0000FF" w:themeColor="hyperlink"/>
       <w:u w:val="single"/>
+    </w:rPr>
+  </w:style>
+  <w:style w:type="paragraph" w:styleId="BalloonText">
+    <w:name w:val="Balloon Text"/>
+    <w:basedOn w:val="Normal"/>
+    <w:link w:val="BalloonTextChar"/>
+    <w:uiPriority w:val="99"/>
+    <w:semiHidden/>
+    <w:unhideWhenUsed/>
+    <w:rsid w:val="000C3C76"/>
+    <w:pPr>
+      <w:spacing w:after="0" w:line="240" w:lineRule="auto"/>
+    </w:pPr>
+    <w:rPr>
+      <w:rFonts w:ascii="Tahoma" w:hAnsi="Tahoma" w:cs="Tahoma"/>
+      <w:sz w:val="16"/>
+      <w:szCs w:val="20"/>
+    </w:rPr>
+  </w:style>
+  <w:style w:type="character" w:customStyle="1" w:styleId="BalloonTextChar">
+    <w:name w:val="Balloon Text Char"/>
+    <w:basedOn w:val="DefaultParagraphFont"/>
+    <w:link w:val="BalloonText"/>
+    <w:uiPriority w:val="99"/>
+    <w:semiHidden/>
+    <w:rsid w:val="000C3C76"/>
+    <w:rPr>
+      <w:rFonts w:ascii="Tahoma" w:hAnsi="Tahoma" w:cs="Tahoma"/>
+      <w:sz w:val="16"/>
+      <w:szCs w:val="20"/>
     </w:rPr>
   </w:style>
 </w:styles>

</xml_diff>